<commit_message>
Added Spreadsheet to server documentation
</commit_message>
<xml_diff>
--- a/Documentation/CreeperServlet.java documentation.docx
+++ b/Documentation/CreeperServlet.java documentation.docx
@@ -55,14 +55,6 @@
       <w:r>
         <w:t xml:space="preserve"> Every action in the server is implemented with error processing. The results object from the query contains an error object with is a detailed error message in the case of a faulty SQL query returned to the user through the webpage. This helps greatly with designing user interface applications in conjunction with the server</w:t>
       </w:r>
-      <w:r>
-        <w:t>.</w:t>
-      </w:r>
-    </w:p>
-    <w:p>
-      <w:pPr>
-        <w:spacing w:line="480" w:lineRule="auto"/>
-      </w:pPr>
     </w:p>
     <w:p>
       <w:pPr>
@@ -75,25 +67,61 @@
         <w:rPr>
           <w:i/>
         </w:rPr>
-        <w:t xml:space="preserve">-See </w:t>
-      </w:r>
-      <w:proofErr w:type="spellStart"/>
-      <w:r>
+        <w:t>-See CreeperServletUML.jpeg-</w:t>
+      </w:r>
+    </w:p>
+    <w:p>
+      <w:pPr>
+        <w:spacing w:line="480" w:lineRule="auto"/>
         <w:rPr>
           <w:i/>
         </w:rPr>
-        <w:t>CreeperServletUML.jpeg</w:t>
-      </w:r>
-      <w:proofErr w:type="spellEnd"/>
+      </w:pPr>
       <w:r>
         <w:rPr>
           <w:i/>
+          <w:noProof/>
         </w:rPr>
-        <w:t>-</w:t>
+        <w:lastRenderedPageBreak/>
+        <w:drawing>
+          <wp:inline distT="0" distB="0" distL="0" distR="0">
+            <wp:extent cx="14604756" cy="11866364"/>
+            <wp:effectExtent l="19050" t="0" r="6594" b="0"/>
+            <wp:docPr id="1" name="Picture 0" descr="excel of server objects.png"/>
+            <wp:cNvGraphicFramePr>
+              <a:graphicFrameLocks xmlns:a="http://schemas.openxmlformats.org/drawingml/2006/main" noChangeAspect="1"/>
+            </wp:cNvGraphicFramePr>
+            <a:graphic xmlns:a="http://schemas.openxmlformats.org/drawingml/2006/main">
+              <a:graphicData uri="http://schemas.openxmlformats.org/drawingml/2006/picture">
+                <pic:pic xmlns:pic="http://schemas.openxmlformats.org/drawingml/2006/picture">
+                  <pic:nvPicPr>
+                    <pic:cNvPr id="0" name="excel of server objects.png"/>
+                    <pic:cNvPicPr/>
+                  </pic:nvPicPr>
+                  <pic:blipFill>
+                    <a:blip r:embed="rId6" cstate="print"/>
+                    <a:stretch>
+                      <a:fillRect/>
+                    </a:stretch>
+                  </pic:blipFill>
+                  <pic:spPr>
+                    <a:xfrm>
+                      <a:off x="0" y="0"/>
+                      <a:ext cx="14601415" cy="11863649"/>
+                    </a:xfrm>
+                    <a:prstGeom prst="rect">
+                      <a:avLst/>
+                    </a:prstGeom>
+                  </pic:spPr>
+                </pic:pic>
+              </a:graphicData>
+            </a:graphic>
+          </wp:inline>
+        </w:drawing>
       </w:r>
     </w:p>
     <w:sectPr>
-      <w:headerReference w:type="default" r:id="rId6"/>
+      <w:headerReference w:type="default" r:id="rId7"/>
       <w:pgSz w:w="12240" w:h="15840"/>
       <w:pgMar w:top="1440" w:right="1440" w:bottom="1440" w:left="1440" w:header="720" w:footer="720" w:gutter="0"/>
       <w:cols w:space="720"/>

</xml_diff>